<commit_message>
Example 5 adding ar type for benzenes
</commit_message>
<xml_diff>
--- a/dictionary/draft/TopoCif_chapter_revised_2021.10.17.BH.docx
+++ b/dictionary/draft/TopoCif_chapter_revised_2021.10.17.BH.docx
@@ -4042,10 +4042,7 @@
         <w:t>s</w:t>
       </w:r>
       <w:r>
-        <w:t xml:space="preserve"> a tiling, which is carried by the underlying n</w:t>
-      </w:r>
-      <w:r>
-        <w:t>et.</w:t>
+        <w:t xml:space="preserve"> a tiling, which is carried by the underlying net.</w:t>
       </w:r>
       <w:r>
         <w:t xml:space="preserve"> </w:t>
@@ -4054,10 +4051,7 @@
         <w:t xml:space="preserve">In general, </w:t>
       </w:r>
       <w:r>
-        <w:t>each underlying net can have its own tiling described in TOPOL_TILING.</w:t>
-      </w:r>
-      <w:r>
-        <w:t xml:space="preserve"> </w:t>
+        <w:t xml:space="preserve">each underlying net can have its own tiling described in TOPOL_TILING. </w:t>
       </w:r>
       <w:r>
         <w:t>As a rule, natural tiling (</w:t>
@@ -4356,16 +4350,7 @@
         <w:t xml:space="preserve">the carbon and oxygen </w:t>
       </w:r>
       <w:r>
-        <w:t xml:space="preserve">atoms of a carbonyl group. </w:t>
-      </w:r>
-      <w:r>
-        <w:t xml:space="preserve">Example 3 </w:t>
-      </w:r>
-      <w:r>
-        <w:t>involves a polyatomic node.</w:t>
-      </w:r>
-      <w:r>
-        <w:t xml:space="preserve"> Example </w:t>
+        <w:t xml:space="preserve">atoms of a carbonyl group. Example 3 involves a polyatomic node. Example </w:t>
       </w:r>
       <w:r>
         <w:t>4</w:t>
@@ -4382,10 +4367,7 @@
         <w:t xml:space="preserve"> that consists of two interpenetrating nets.</w:t>
       </w:r>
       <w:r>
-        <w:t xml:space="preserve">  </w:t>
-      </w:r>
-      <w:r>
-        <w:t>Example 5, for the metal-organic framework MOF5, involv</w:t>
+        <w:t xml:space="preserve">  Example 5, for the metal-organic framework MOF5, involv</w:t>
       </w:r>
       <w:r>
         <w:t>es</w:t>
@@ -4397,10 +4379,7 @@
         <w:t xml:space="preserve">. Example 6 </w:t>
       </w:r>
       <w:r>
-        <w:t>i</w:t>
-      </w:r>
-      <w:r>
-        <w:t>llustrates the use of TOPOL_* in place of GEOM_BOND for molecular structure</w:t>
+        <w:t>illustrates the use of TOPOL_* in place of GEOM_BOND for molecular structure</w:t>
       </w:r>
       <w:r>
         <w:t>, including hydrogen bonding</w:t>
@@ -5155,15 +5134,28 @@
                 <w:rFonts w:ascii="Consolas" w:hAnsi="Consolas" w:cs="Consolas"/>
                 <w:sz w:val="16"/>
                 <w:szCs w:val="16"/>
-              </w:rPr>
-            </w:pPr>
-            <w:r>
-              <w:rPr>
-                <w:rFonts w:ascii="Consolas" w:hAnsi="Consolas" w:cs="Consolas"/>
-                <w:sz w:val="16"/>
-                <w:szCs w:val="16"/>
-              </w:rPr>
-              <w:t>loop_</w:t>
+                <w:lang w:val="es-ES"/>
+              </w:rPr>
+            </w:pPr>
+            <w:proofErr w:type="spellStart"/>
+            <w:r>
+              <w:rPr>
+                <w:rFonts w:ascii="Consolas" w:hAnsi="Consolas" w:cs="Consolas"/>
+                <w:sz w:val="16"/>
+                <w:szCs w:val="16"/>
+                <w:lang w:val="es-ES"/>
+              </w:rPr>
+              <w:t>loop</w:t>
+            </w:r>
+            <w:proofErr w:type="spellEnd"/>
+            <w:r>
+              <w:rPr>
+                <w:rFonts w:ascii="Consolas" w:hAnsi="Consolas" w:cs="Consolas"/>
+                <w:sz w:val="16"/>
+                <w:szCs w:val="16"/>
+                <w:lang w:val="es-ES"/>
+              </w:rPr>
+              <w:t>_</w:t>
             </w:r>
           </w:p>
           <w:p>
@@ -7176,15 +7168,28 @@
                 <w:rFonts w:ascii="Consolas" w:hAnsi="Consolas" w:cs="Consolas"/>
                 <w:sz w:val="16"/>
                 <w:szCs w:val="16"/>
-              </w:rPr>
-            </w:pPr>
-            <w:r>
-              <w:rPr>
-                <w:rFonts w:ascii="Consolas" w:hAnsi="Consolas" w:cs="Consolas"/>
-                <w:sz w:val="16"/>
-                <w:szCs w:val="16"/>
-              </w:rPr>
-              <w:t>loop_</w:t>
+                <w:lang w:val="es-ES"/>
+              </w:rPr>
+            </w:pPr>
+            <w:proofErr w:type="spellStart"/>
+            <w:r>
+              <w:rPr>
+                <w:rFonts w:ascii="Consolas" w:hAnsi="Consolas" w:cs="Consolas"/>
+                <w:sz w:val="16"/>
+                <w:szCs w:val="16"/>
+                <w:lang w:val="es-ES"/>
+              </w:rPr>
+              <w:t>loop</w:t>
+            </w:r>
+            <w:proofErr w:type="spellEnd"/>
+            <w:r>
+              <w:rPr>
+                <w:rFonts w:ascii="Consolas" w:hAnsi="Consolas" w:cs="Consolas"/>
+                <w:sz w:val="16"/>
+                <w:szCs w:val="16"/>
+                <w:lang w:val="es-ES"/>
+              </w:rPr>
+              <w:t>_</w:t>
             </w:r>
           </w:p>
           <w:p>
@@ -7993,15 +7998,13 @@
                 <w:rFonts w:ascii="Consolas" w:hAnsi="Consolas" w:cs="Consolas"/>
                 <w:sz w:val="16"/>
                 <w:szCs w:val="16"/>
-                <w:lang w:val="es-ES"/>
-              </w:rPr>
-            </w:pPr>
-            <w:r>
-              <w:rPr>
-                <w:rFonts w:ascii="Consolas" w:hAnsi="Consolas" w:cs="Consolas"/>
-                <w:sz w:val="16"/>
-                <w:szCs w:val="16"/>
-                <w:lang w:val="es-ES"/>
+              </w:rPr>
+            </w:pPr>
+            <w:r>
+              <w:rPr>
+                <w:rFonts w:ascii="Consolas" w:hAnsi="Consolas" w:cs="Consolas"/>
+                <w:sz w:val="16"/>
+                <w:szCs w:val="16"/>
               </w:rPr>
               <w:t>_</w:t>
             </w:r>
@@ -8011,7 +8014,6 @@
                 <w:rFonts w:ascii="Consolas" w:hAnsi="Consolas" w:cs="Consolas"/>
                 <w:sz w:val="16"/>
                 <w:szCs w:val="16"/>
-                <w:lang w:val="es-ES"/>
               </w:rPr>
               <w:t>topol_</w:t>
             </w:r>
@@ -8021,7 +8023,6 @@
                 <w:rFonts w:ascii="Consolas" w:hAnsi="Consolas" w:cs="Consolas"/>
                 <w:sz w:val="16"/>
                 <w:szCs w:val="16"/>
-                <w:lang w:val="es-ES"/>
               </w:rPr>
               <w:t>node.fract</w:t>
             </w:r>
@@ -8031,7 +8032,6 @@
                 <w:rFonts w:ascii="Consolas" w:hAnsi="Consolas" w:cs="Consolas"/>
                 <w:sz w:val="16"/>
                 <w:szCs w:val="16"/>
-                <w:lang w:val="es-ES"/>
               </w:rPr>
               <w:t>_y</w:t>
             </w:r>
@@ -8046,15 +8046,13 @@
                 <w:rFonts w:ascii="Consolas" w:hAnsi="Consolas" w:cs="Consolas"/>
                 <w:sz w:val="16"/>
                 <w:szCs w:val="16"/>
-                <w:lang w:val="es-ES"/>
-              </w:rPr>
-            </w:pPr>
-            <w:r>
-              <w:rPr>
-                <w:rFonts w:ascii="Consolas" w:hAnsi="Consolas" w:cs="Consolas"/>
-                <w:sz w:val="16"/>
-                <w:szCs w:val="16"/>
-                <w:lang w:val="es-ES"/>
+              </w:rPr>
+            </w:pPr>
+            <w:r>
+              <w:rPr>
+                <w:rFonts w:ascii="Consolas" w:hAnsi="Consolas" w:cs="Consolas"/>
+                <w:sz w:val="16"/>
+                <w:szCs w:val="16"/>
               </w:rPr>
               <w:t>_</w:t>
             </w:r>
@@ -8064,7 +8062,6 @@
                 <w:rFonts w:ascii="Consolas" w:hAnsi="Consolas" w:cs="Consolas"/>
                 <w:sz w:val="16"/>
                 <w:szCs w:val="16"/>
-                <w:lang w:val="es-ES"/>
               </w:rPr>
               <w:t>topol_</w:t>
             </w:r>
@@ -8074,7 +8071,6 @@
                 <w:rFonts w:ascii="Consolas" w:hAnsi="Consolas" w:cs="Consolas"/>
                 <w:sz w:val="16"/>
                 <w:szCs w:val="16"/>
-                <w:lang w:val="es-ES"/>
               </w:rPr>
               <w:t>node.fract</w:t>
             </w:r>
@@ -8084,7 +8080,6 @@
                 <w:rFonts w:ascii="Consolas" w:hAnsi="Consolas" w:cs="Consolas"/>
                 <w:sz w:val="16"/>
                 <w:szCs w:val="16"/>
-                <w:lang w:val="es-ES"/>
               </w:rPr>
               <w:t>_z</w:t>
             </w:r>
@@ -8107,7 +8102,6 @@
                 <w:rFonts w:ascii="Consolas" w:hAnsi="Consolas" w:cs="Consolas"/>
                 <w:sz w:val="16"/>
                 <w:szCs w:val="16"/>
-                <w:lang w:val="es-ES"/>
               </w:rPr>
               <w:t xml:space="preserve">1 Li1 </w:t>
             </w:r>
@@ -8117,7 +8111,6 @@
                 <w:rFonts w:ascii="Consolas" w:hAnsi="Consolas" w:cs="Consolas"/>
                 <w:sz w:val="16"/>
                 <w:szCs w:val="16"/>
-                <w:lang w:val="es-ES"/>
               </w:rPr>
               <w:t>1  .</w:t>
             </w:r>
@@ -8127,9 +8120,17 @@
                 <w:rFonts w:ascii="Consolas" w:hAnsi="Consolas" w:cs="Consolas"/>
                 <w:sz w:val="16"/>
                 <w:szCs w:val="16"/>
-                <w:lang w:val="es-ES"/>
-              </w:rPr>
-              <w:t xml:space="preserve">       .       .      # Li</w:t>
+              </w:rPr>
+              <w:t xml:space="preserve">       .       .      </w:t>
+            </w:r>
+            <w:r>
+              <w:rPr>
+                <w:rFonts w:ascii="Consolas" w:hAnsi="Consolas" w:cs="Consolas"/>
+                <w:sz w:val="16"/>
+                <w:szCs w:val="16"/>
+                <w:lang w:val="es-ES"/>
+              </w:rPr>
+              <w:t># Li</w:t>
             </w:r>
           </w:p>
           <w:p>
@@ -8183,6 +8184,7 @@
                 <w:rFonts w:ascii="Consolas" w:hAnsi="Consolas" w:cs="Consolas"/>
                 <w:sz w:val="16"/>
                 <w:szCs w:val="16"/>
+                <w:lang w:val="es-ES"/>
               </w:rPr>
             </w:pPr>
             <w:r>
@@ -8219,6 +8221,7 @@
                 <w:rFonts w:ascii="Consolas" w:hAnsi="Consolas" w:cs="Consolas"/>
                 <w:sz w:val="16"/>
                 <w:szCs w:val="16"/>
+                <w:lang w:val="es-ES"/>
               </w:rPr>
               <w:t># O</w:t>
             </w:r>
@@ -8232,13 +8235,15 @@
                 <w:rFonts w:ascii="Consolas" w:hAnsi="Consolas" w:cs="Consolas"/>
                 <w:sz w:val="16"/>
                 <w:szCs w:val="16"/>
-              </w:rPr>
-            </w:pPr>
-            <w:r>
-              <w:rPr>
-                <w:rFonts w:ascii="Consolas" w:hAnsi="Consolas" w:cs="Consolas"/>
-                <w:sz w:val="16"/>
-                <w:szCs w:val="16"/>
+                <w:lang w:val="es-ES"/>
+              </w:rPr>
+            </w:pPr>
+            <w:r>
+              <w:rPr>
+                <w:rFonts w:ascii="Consolas" w:hAnsi="Consolas" w:cs="Consolas"/>
+                <w:sz w:val="16"/>
+                <w:szCs w:val="16"/>
+                <w:lang w:val="es-ES"/>
               </w:rPr>
               <w:t xml:space="preserve">4 Co1 </w:t>
             </w:r>
@@ -8248,6 +8253,7 @@
                 <w:rFonts w:ascii="Consolas" w:hAnsi="Consolas" w:cs="Consolas"/>
                 <w:sz w:val="16"/>
                 <w:szCs w:val="16"/>
+                <w:lang w:val="es-ES"/>
               </w:rPr>
               <w:t>1  .</w:t>
             </w:r>
@@ -8257,6 +8263,7 @@
                 <w:rFonts w:ascii="Consolas" w:hAnsi="Consolas" w:cs="Consolas"/>
                 <w:sz w:val="16"/>
                 <w:szCs w:val="16"/>
+                <w:lang w:val="es-ES"/>
               </w:rPr>
               <w:t xml:space="preserve">       .       .      # Co</w:t>
             </w:r>
@@ -8270,13 +8277,15 @@
                 <w:rFonts w:ascii="Consolas" w:hAnsi="Consolas" w:cs="Consolas"/>
                 <w:sz w:val="16"/>
                 <w:szCs w:val="16"/>
-              </w:rPr>
-            </w:pPr>
-            <w:r>
-              <w:rPr>
-                <w:rFonts w:ascii="Consolas" w:hAnsi="Consolas" w:cs="Consolas"/>
-                <w:sz w:val="16"/>
-                <w:szCs w:val="16"/>
+                <w:lang w:val="es-ES"/>
+              </w:rPr>
+            </w:pPr>
+            <w:r>
+              <w:rPr>
+                <w:rFonts w:ascii="Consolas" w:hAnsi="Consolas" w:cs="Consolas"/>
+                <w:sz w:val="16"/>
+                <w:szCs w:val="16"/>
+                <w:lang w:val="es-ES"/>
               </w:rPr>
               <w:t xml:space="preserve">5 ZA1 </w:t>
             </w:r>
@@ -8286,6 +8295,7 @@
                 <w:rFonts w:ascii="Consolas" w:hAnsi="Consolas" w:cs="Consolas"/>
                 <w:sz w:val="16"/>
                 <w:szCs w:val="16"/>
+                <w:lang w:val="es-ES"/>
               </w:rPr>
               <w:t>2  .</w:t>
             </w:r>
@@ -8295,6 +8305,7 @@
                 <w:rFonts w:ascii="Consolas" w:hAnsi="Consolas" w:cs="Consolas"/>
                 <w:sz w:val="16"/>
                 <w:szCs w:val="16"/>
+                <w:lang w:val="es-ES"/>
               </w:rPr>
               <w:t xml:space="preserve">       .       .      # Li</w:t>
             </w:r>
@@ -8972,15 +8983,13 @@
                 <w:rFonts w:ascii="Consolas" w:hAnsi="Consolas" w:cs="Consolas"/>
                 <w:sz w:val="16"/>
                 <w:szCs w:val="16"/>
-                <w:lang w:val="es-ES"/>
-              </w:rPr>
-            </w:pPr>
-            <w:r>
-              <w:rPr>
-                <w:rFonts w:ascii="Consolas" w:hAnsi="Consolas" w:cs="Consolas"/>
-                <w:sz w:val="16"/>
-                <w:szCs w:val="16"/>
-                <w:lang w:val="es-ES"/>
+              </w:rPr>
+            </w:pPr>
+            <w:r>
+              <w:rPr>
+                <w:rFonts w:ascii="Consolas" w:hAnsi="Consolas" w:cs="Consolas"/>
+                <w:sz w:val="16"/>
+                <w:szCs w:val="16"/>
               </w:rPr>
               <w:t>1 1 Li1 Li</w:t>
             </w:r>
@@ -9104,15 +9113,13 @@
                 <w:rFonts w:ascii="Consolas" w:hAnsi="Consolas" w:cs="Consolas"/>
                 <w:sz w:val="16"/>
                 <w:szCs w:val="16"/>
-                <w:lang w:val="es-ES"/>
-              </w:rPr>
-            </w:pPr>
-            <w:r>
-              <w:rPr>
-                <w:rFonts w:ascii="Consolas" w:hAnsi="Consolas" w:cs="Consolas"/>
-                <w:sz w:val="16"/>
-                <w:szCs w:val="16"/>
-                <w:lang w:val="es-ES"/>
+              </w:rPr>
+            </w:pPr>
+            <w:r>
+              <w:rPr>
+                <w:rFonts w:ascii="Consolas" w:hAnsi="Consolas" w:cs="Consolas"/>
+                <w:sz w:val="16"/>
+                <w:szCs w:val="16"/>
               </w:rPr>
               <w:t>6 6 C</w:t>
             </w:r>
@@ -9122,7 +9129,6 @@
                 <w:rFonts w:ascii="Consolas" w:hAnsi="Consolas" w:cs="Consolas"/>
                 <w:sz w:val="16"/>
                 <w:szCs w:val="16"/>
-                <w:lang w:val="es-ES"/>
               </w:rPr>
               <w:t>1  C</w:t>
             </w:r>
@@ -9137,15 +9143,13 @@
                 <w:rFonts w:ascii="Consolas" w:hAnsi="Consolas" w:cs="Consolas"/>
                 <w:sz w:val="16"/>
                 <w:szCs w:val="16"/>
-                <w:lang w:val="es-ES"/>
-              </w:rPr>
-            </w:pPr>
-            <w:r>
-              <w:rPr>
-                <w:rFonts w:ascii="Consolas" w:hAnsi="Consolas" w:cs="Consolas"/>
-                <w:sz w:val="16"/>
-                <w:szCs w:val="16"/>
-                <w:lang w:val="es-ES"/>
+              </w:rPr>
+            </w:pPr>
+            <w:r>
+              <w:rPr>
+                <w:rFonts w:ascii="Consolas" w:hAnsi="Consolas" w:cs="Consolas"/>
+                <w:sz w:val="16"/>
+                <w:szCs w:val="16"/>
               </w:rPr>
               <w:t>7 6 O</w:t>
             </w:r>
@@ -9155,7 +9159,6 @@
                 <w:rFonts w:ascii="Consolas" w:hAnsi="Consolas" w:cs="Consolas"/>
                 <w:sz w:val="16"/>
                 <w:szCs w:val="16"/>
-                <w:lang w:val="es-ES"/>
               </w:rPr>
               <w:t>1  O</w:t>
             </w:r>
@@ -10020,13 +10023,15 @@
                 <w:rFonts w:ascii="Consolas" w:hAnsi="Consolas" w:cs="Consolas"/>
                 <w:sz w:val="16"/>
                 <w:szCs w:val="16"/>
-              </w:rPr>
-            </w:pPr>
-            <w:r>
-              <w:rPr>
-                <w:rFonts w:ascii="Consolas" w:hAnsi="Consolas" w:cs="Consolas"/>
-                <w:sz w:val="16"/>
-                <w:szCs w:val="16"/>
+                <w:lang w:val="es-ES"/>
+              </w:rPr>
+            </w:pPr>
+            <w:r>
+              <w:rPr>
+                <w:rFonts w:ascii="Consolas" w:hAnsi="Consolas" w:cs="Consolas"/>
+                <w:sz w:val="16"/>
+                <w:szCs w:val="16"/>
+                <w:lang w:val="es-ES"/>
               </w:rPr>
               <w:t>36 1/3-y,2/3-x,1/6+z</w:t>
             </w:r>
@@ -10040,27 +10045,41 @@
                 <w:rFonts w:ascii="Consolas" w:hAnsi="Consolas" w:cs="Consolas"/>
                 <w:sz w:val="16"/>
                 <w:szCs w:val="16"/>
-              </w:rPr>
-            </w:pPr>
-          </w:p>
-          <w:p>
-            <w:pPr>
-              <w:autoSpaceDE w:val="0"/>
-              <w:autoSpaceDN w:val="0"/>
-              <w:adjustRightInd w:val="0"/>
-              <w:rPr>
-                <w:rFonts w:ascii="Consolas" w:hAnsi="Consolas" w:cs="Consolas"/>
-                <w:sz w:val="16"/>
-                <w:szCs w:val="16"/>
-              </w:rPr>
-            </w:pPr>
-            <w:r>
-              <w:rPr>
-                <w:rFonts w:ascii="Consolas" w:hAnsi="Consolas" w:cs="Consolas"/>
-                <w:sz w:val="16"/>
-                <w:szCs w:val="16"/>
-              </w:rPr>
-              <w:t>loop_</w:t>
+                <w:lang w:val="es-ES"/>
+              </w:rPr>
+            </w:pPr>
+          </w:p>
+          <w:p>
+            <w:pPr>
+              <w:autoSpaceDE w:val="0"/>
+              <w:autoSpaceDN w:val="0"/>
+              <w:adjustRightInd w:val="0"/>
+              <w:rPr>
+                <w:rFonts w:ascii="Consolas" w:hAnsi="Consolas" w:cs="Consolas"/>
+                <w:sz w:val="16"/>
+                <w:szCs w:val="16"/>
+                <w:lang w:val="es-ES"/>
+              </w:rPr>
+            </w:pPr>
+            <w:proofErr w:type="spellStart"/>
+            <w:r>
+              <w:rPr>
+                <w:rFonts w:ascii="Consolas" w:hAnsi="Consolas" w:cs="Consolas"/>
+                <w:sz w:val="16"/>
+                <w:szCs w:val="16"/>
+                <w:lang w:val="es-ES"/>
+              </w:rPr>
+              <w:t>loop</w:t>
+            </w:r>
+            <w:proofErr w:type="spellEnd"/>
+            <w:r>
+              <w:rPr>
+                <w:rFonts w:ascii="Consolas" w:hAnsi="Consolas" w:cs="Consolas"/>
+                <w:sz w:val="16"/>
+                <w:szCs w:val="16"/>
+                <w:lang w:val="es-ES"/>
+              </w:rPr>
+              <w:t>_</w:t>
             </w:r>
           </w:p>
           <w:p>
@@ -11444,13 +11463,15 @@
                 <w:rFonts w:ascii="Consolas" w:hAnsi="Consolas" w:cs="Consolas"/>
                 <w:sz w:val="16"/>
                 <w:szCs w:val="16"/>
-              </w:rPr>
-            </w:pPr>
-            <w:r>
-              <w:rPr>
-                <w:rFonts w:ascii="Consolas" w:hAnsi="Consolas" w:cs="Consolas"/>
-                <w:sz w:val="16"/>
-                <w:szCs w:val="16"/>
+                <w:lang w:val="es-ES"/>
+              </w:rPr>
+            </w:pPr>
+            <w:r>
+              <w:rPr>
+                <w:rFonts w:ascii="Consolas" w:hAnsi="Consolas" w:cs="Consolas"/>
+                <w:sz w:val="16"/>
+                <w:szCs w:val="16"/>
+                <w:lang w:val="es-ES"/>
               </w:rPr>
               <w:t xml:space="preserve">1 1 C1 C 1 </w:t>
             </w:r>
@@ -11649,21 +11670,7 @@
                 <w:i/>
                 <w:iCs/>
               </w:rPr>
-              <w:t>4</w:t>
-            </w:r>
-            <w:r>
-              <w:rPr>
-                <w:i/>
-                <w:iCs/>
-              </w:rPr>
-              <w:t>.</w:t>
-            </w:r>
-            <w:r>
-              <w:rPr>
-                <w:i/>
-                <w:iCs/>
-              </w:rPr>
-              <w:t xml:space="preserve"> </w:t>
+              <w:t xml:space="preserve">4. </w:t>
             </w:r>
             <w:r>
               <w:rPr>
@@ -12510,15 +12517,28 @@
                 <w:rFonts w:ascii="Consolas" w:hAnsi="Consolas" w:cs="Consolas"/>
                 <w:sz w:val="16"/>
                 <w:szCs w:val="16"/>
-              </w:rPr>
-            </w:pPr>
-            <w:r>
-              <w:rPr>
-                <w:rFonts w:ascii="Consolas" w:hAnsi="Consolas" w:cs="Consolas"/>
-                <w:sz w:val="16"/>
-                <w:szCs w:val="16"/>
-              </w:rPr>
-              <w:t>loop_</w:t>
+                <w:lang w:val="es-ES"/>
+              </w:rPr>
+            </w:pPr>
+            <w:proofErr w:type="spellStart"/>
+            <w:r>
+              <w:rPr>
+                <w:rFonts w:ascii="Consolas" w:hAnsi="Consolas" w:cs="Consolas"/>
+                <w:sz w:val="16"/>
+                <w:szCs w:val="16"/>
+                <w:lang w:val="es-ES"/>
+              </w:rPr>
+              <w:t>loop</w:t>
+            </w:r>
+            <w:proofErr w:type="spellEnd"/>
+            <w:r>
+              <w:rPr>
+                <w:rFonts w:ascii="Consolas" w:hAnsi="Consolas" w:cs="Consolas"/>
+                <w:sz w:val="16"/>
+                <w:szCs w:val="16"/>
+                <w:lang w:val="es-ES"/>
+              </w:rPr>
+              <w:t>_</w:t>
             </w:r>
           </w:p>
           <w:p>
@@ -13404,13 +13424,15 @@
                 <w:rFonts w:ascii="Consolas" w:hAnsi="Consolas" w:cs="Consolas"/>
                 <w:sz w:val="16"/>
                 <w:szCs w:val="16"/>
-              </w:rPr>
-            </w:pPr>
-            <w:r>
-              <w:rPr>
-                <w:rFonts w:ascii="Consolas" w:hAnsi="Consolas" w:cs="Consolas"/>
-                <w:sz w:val="16"/>
-                <w:szCs w:val="16"/>
+                <w:lang w:val="es-ES"/>
+              </w:rPr>
+            </w:pPr>
+            <w:r>
+              <w:rPr>
+                <w:rFonts w:ascii="Consolas" w:hAnsi="Consolas" w:cs="Consolas"/>
+                <w:sz w:val="16"/>
+                <w:szCs w:val="16"/>
+                <w:lang w:val="es-ES"/>
               </w:rPr>
               <w:t xml:space="preserve">1 1 1 13 </w:t>
             </w:r>
@@ -13422,6 +13444,7 @@
                 <w:sz w:val="16"/>
                 <w:szCs w:val="16"/>
                 <w:u w:val="single"/>
+                <w:lang w:val="es-ES"/>
               </w:rPr>
               <w:t>gl</w:t>
             </w:r>
@@ -13431,6 +13454,7 @@
                 <w:rFonts w:ascii="Consolas" w:hAnsi="Consolas" w:cs="Consolas"/>
                 <w:sz w:val="16"/>
                 <w:szCs w:val="16"/>
+                <w:lang w:val="es-ES"/>
               </w:rPr>
               <w:t xml:space="preserve"> # </w:t>
             </w:r>
@@ -13439,6 +13463,7 @@
                 <w:rFonts w:ascii="Consolas" w:hAnsi="Consolas" w:cs="Consolas"/>
                 <w:sz w:val="16"/>
                 <w:szCs w:val="16"/>
+                <w:lang w:val="es-ES"/>
               </w:rPr>
               <w:t xml:space="preserve">O-Cu-O </w:t>
             </w:r>
@@ -13452,27 +13477,41 @@
                 <w:rFonts w:ascii="Consolas" w:hAnsi="Consolas" w:cs="Consolas"/>
                 <w:sz w:val="16"/>
                 <w:szCs w:val="16"/>
-              </w:rPr>
-            </w:pPr>
-          </w:p>
-          <w:p>
-            <w:pPr>
-              <w:autoSpaceDE w:val="0"/>
-              <w:autoSpaceDN w:val="0"/>
-              <w:adjustRightInd w:val="0"/>
-              <w:rPr>
-                <w:rFonts w:ascii="Consolas" w:hAnsi="Consolas" w:cs="Consolas"/>
-                <w:sz w:val="16"/>
-                <w:szCs w:val="16"/>
-              </w:rPr>
-            </w:pPr>
-            <w:r>
-              <w:rPr>
-                <w:rFonts w:ascii="Consolas" w:hAnsi="Consolas" w:cs="Consolas"/>
-                <w:sz w:val="16"/>
-                <w:szCs w:val="16"/>
-              </w:rPr>
-              <w:t>loop_</w:t>
+                <w:lang w:val="es-ES"/>
+              </w:rPr>
+            </w:pPr>
+          </w:p>
+          <w:p>
+            <w:pPr>
+              <w:autoSpaceDE w:val="0"/>
+              <w:autoSpaceDN w:val="0"/>
+              <w:adjustRightInd w:val="0"/>
+              <w:rPr>
+                <w:rFonts w:ascii="Consolas" w:hAnsi="Consolas" w:cs="Consolas"/>
+                <w:sz w:val="16"/>
+                <w:szCs w:val="16"/>
+                <w:lang w:val="es-ES"/>
+              </w:rPr>
+            </w:pPr>
+            <w:proofErr w:type="spellStart"/>
+            <w:r>
+              <w:rPr>
+                <w:rFonts w:ascii="Consolas" w:hAnsi="Consolas" w:cs="Consolas"/>
+                <w:sz w:val="16"/>
+                <w:szCs w:val="16"/>
+                <w:lang w:val="es-ES"/>
+              </w:rPr>
+              <w:t>loop</w:t>
+            </w:r>
+            <w:proofErr w:type="spellEnd"/>
+            <w:r>
+              <w:rPr>
+                <w:rFonts w:ascii="Consolas" w:hAnsi="Consolas" w:cs="Consolas"/>
+                <w:sz w:val="16"/>
+                <w:szCs w:val="16"/>
+                <w:lang w:val="es-ES"/>
+              </w:rPr>
+              <w:t>_</w:t>
             </w:r>
           </w:p>
           <w:p>
@@ -13844,21 +13883,7 @@
                 <w:i/>
                 <w:iCs/>
               </w:rPr>
-              <w:t>Example 5</w:t>
-            </w:r>
-            <w:r>
-              <w:rPr>
-                <w:i/>
-                <w:iCs/>
-              </w:rPr>
-              <w:t xml:space="preserve">. </w:t>
-            </w:r>
-            <w:r>
-              <w:rPr>
-                <w:i/>
-                <w:iCs/>
-              </w:rPr>
-              <w:t xml:space="preserve">Description of three nets in the crystal structure of metal-organic framework MOF-5. The first net (Net_1) corresponds to the initial frameworks; the other two nets correspond to underlying nets for two possible representations of the structure: as zinc tetranuclear complex groups connected by benzene rings (Net_2) or as interconnected zinc, oxygen atoms and </w:t>
+              <w:t xml:space="preserve">Example 5. Description of three nets in the crystal structure of metal-organic framework MOF-5. The first net (Net_1) corresponds to the initial frameworks; the other two nets correspond to underlying nets for two possible representations of the structure: as zinc tetranuclear complex groups connected by benzene rings (Net_2) or as interconnected zinc, oxygen atoms and </w:t>
             </w:r>
             <w:proofErr w:type="spellStart"/>
             <w:r>
@@ -14580,15 +14605,28 @@
                 <w:rFonts w:ascii="Consolas" w:hAnsi="Consolas" w:cs="Courier New"/>
                 <w:sz w:val="16"/>
                 <w:szCs w:val="16"/>
-              </w:rPr>
-            </w:pPr>
-            <w:r>
-              <w:rPr>
-                <w:rFonts w:ascii="Consolas" w:hAnsi="Consolas" w:cs="Courier New"/>
-                <w:sz w:val="16"/>
-                <w:szCs w:val="16"/>
-              </w:rPr>
-              <w:t>loop_</w:t>
+                <w:lang w:val="es-ES"/>
+              </w:rPr>
+            </w:pPr>
+            <w:proofErr w:type="spellStart"/>
+            <w:r>
+              <w:rPr>
+                <w:rFonts w:ascii="Consolas" w:hAnsi="Consolas" w:cs="Courier New"/>
+                <w:sz w:val="16"/>
+                <w:szCs w:val="16"/>
+                <w:lang w:val="es-ES"/>
+              </w:rPr>
+              <w:t>loop</w:t>
+            </w:r>
+            <w:proofErr w:type="spellEnd"/>
+            <w:r>
+              <w:rPr>
+                <w:rFonts w:ascii="Consolas" w:hAnsi="Consolas" w:cs="Courier New"/>
+                <w:sz w:val="16"/>
+                <w:szCs w:val="16"/>
+                <w:lang w:val="es-ES"/>
+              </w:rPr>
+              <w:t>_</w:t>
             </w:r>
           </w:p>
           <w:p>
@@ -14920,15 +14958,13 @@
                 <w:rFonts w:ascii="Consolas" w:hAnsi="Consolas" w:cs="Courier New"/>
                 <w:sz w:val="16"/>
                 <w:szCs w:val="16"/>
-                <w:lang w:val="es-ES"/>
-              </w:rPr>
-            </w:pPr>
-            <w:r>
-              <w:rPr>
-                <w:rFonts w:ascii="Consolas" w:hAnsi="Consolas" w:cs="Courier New"/>
-                <w:sz w:val="16"/>
-                <w:szCs w:val="16"/>
-                <w:lang w:val="es-ES"/>
+              </w:rPr>
+            </w:pPr>
+            <w:r>
+              <w:rPr>
+                <w:rFonts w:ascii="Consolas" w:hAnsi="Consolas" w:cs="Courier New"/>
+                <w:sz w:val="16"/>
+                <w:szCs w:val="16"/>
               </w:rPr>
               <w:t>H</w:t>
             </w:r>
@@ -14938,7 +14974,6 @@
                 <w:rFonts w:ascii="Consolas" w:hAnsi="Consolas" w:cs="Courier New"/>
                 <w:sz w:val="16"/>
                 <w:szCs w:val="16"/>
-                <w:lang w:val="es-ES"/>
               </w:rPr>
               <w:t xml:space="preserve">1 </w:t>
             </w:r>
@@ -14947,7 +14982,6 @@
                 <w:rFonts w:ascii="Consolas" w:hAnsi="Consolas" w:cs="Courier New"/>
                 <w:sz w:val="16"/>
                 <w:szCs w:val="16"/>
-                <w:lang w:val="es-ES"/>
               </w:rPr>
               <w:t xml:space="preserve"> </w:t>
             </w:r>
@@ -14956,7 +14990,6 @@
                 <w:rFonts w:ascii="Consolas" w:hAnsi="Consolas" w:cs="Courier New"/>
                 <w:sz w:val="16"/>
                 <w:szCs w:val="16"/>
-                <w:lang w:val="es-ES"/>
               </w:rPr>
               <w:t>H</w:t>
             </w:r>
@@ -14966,7 +14999,6 @@
                 <w:rFonts w:ascii="Consolas" w:hAnsi="Consolas" w:cs="Courier New"/>
                 <w:sz w:val="16"/>
                 <w:szCs w:val="16"/>
-                <w:lang w:val="es-ES"/>
               </w:rPr>
               <w:t xml:space="preserve"> </w:t>
             </w:r>
@@ -14975,7 +15007,6 @@
                 <w:rFonts w:ascii="Consolas" w:hAnsi="Consolas" w:cs="Courier New"/>
                 <w:sz w:val="16"/>
                 <w:szCs w:val="16"/>
-                <w:lang w:val="es-ES"/>
               </w:rPr>
               <w:t xml:space="preserve"> 96 0.30590 0.19410 0.04520 1.0000</w:t>
             </w:r>
@@ -16710,6 +16741,46 @@
               </w:rPr>
               <w:t xml:space="preserve">  .   1.4554 </w:t>
             </w:r>
+            <w:r>
+              <w:rPr>
+                <w:rFonts w:ascii="Consolas" w:hAnsi="Consolas" w:cs="Courier New"/>
+                <w:sz w:val="16"/>
+                <w:szCs w:val="16"/>
+                <w:lang w:val="es-ES"/>
+              </w:rPr>
+              <w:t>ar</w:t>
+            </w:r>
+            <w:r>
+              <w:rPr>
+                <w:rFonts w:ascii="Consolas" w:hAnsi="Consolas" w:cs="Courier New"/>
+                <w:sz w:val="16"/>
+                <w:szCs w:val="16"/>
+                <w:lang w:val="es-ES"/>
+              </w:rPr>
+              <w:t xml:space="preserve"> # C1-C3</w:t>
+            </w:r>
+          </w:p>
+          <w:p>
+            <w:pPr>
+              <w:autoSpaceDE w:val="0"/>
+              <w:autoSpaceDN w:val="0"/>
+              <w:adjustRightInd w:val="0"/>
+              <w:rPr>
+                <w:rFonts w:ascii="Consolas" w:hAnsi="Consolas" w:cs="Courier New"/>
+                <w:sz w:val="16"/>
+                <w:szCs w:val="16"/>
+                <w:lang w:val="es-ES"/>
+              </w:rPr>
+            </w:pPr>
+            <w:r>
+              <w:rPr>
+                <w:rFonts w:ascii="Consolas" w:hAnsi="Consolas" w:cs="Courier New"/>
+                <w:sz w:val="16"/>
+                <w:szCs w:val="16"/>
+                <w:lang w:val="es-ES"/>
+              </w:rPr>
+              <w:t xml:space="preserve">4   </w:t>
+            </w:r>
             <w:proofErr w:type="gramStart"/>
             <w:r>
               <w:rPr>
@@ -16718,7 +16789,7 @@
                 <w:szCs w:val="16"/>
                 <w:lang w:val="es-ES"/>
               </w:rPr>
-              <w:t>v  #</w:t>
+              <w:t>3  3</w:t>
             </w:r>
             <w:proofErr w:type="gramEnd"/>
             <w:r>
@@ -16728,29 +16799,47 @@
                 <w:szCs w:val="16"/>
                 <w:lang w:val="es-ES"/>
               </w:rPr>
-              <w:t xml:space="preserve"> C1-C3</w:t>
-            </w:r>
-          </w:p>
-          <w:p>
-            <w:pPr>
-              <w:autoSpaceDE w:val="0"/>
-              <w:autoSpaceDN w:val="0"/>
-              <w:adjustRightInd w:val="0"/>
-              <w:rPr>
-                <w:rFonts w:ascii="Consolas" w:hAnsi="Consolas" w:cs="Courier New"/>
-                <w:sz w:val="16"/>
-                <w:szCs w:val="16"/>
-                <w:lang w:val="es-ES"/>
-              </w:rPr>
-            </w:pPr>
-            <w:r>
-              <w:rPr>
-                <w:rFonts w:ascii="Consolas" w:hAnsi="Consolas" w:cs="Courier New"/>
-                <w:sz w:val="16"/>
-                <w:szCs w:val="16"/>
-                <w:lang w:val="es-ES"/>
-              </w:rPr>
-              <w:t xml:space="preserve">4   </w:t>
+              <w:t xml:space="preserve">  26  1.3502 </w:t>
+            </w:r>
+            <w:r>
+              <w:rPr>
+                <w:rFonts w:ascii="Consolas" w:hAnsi="Consolas" w:cs="Courier New"/>
+                <w:sz w:val="16"/>
+                <w:szCs w:val="16"/>
+                <w:lang w:val="es-ES"/>
+              </w:rPr>
+              <w:t>ar</w:t>
+            </w:r>
+            <w:r>
+              <w:rPr>
+                <w:rFonts w:ascii="Consolas" w:hAnsi="Consolas" w:cs="Courier New"/>
+                <w:sz w:val="16"/>
+                <w:szCs w:val="16"/>
+                <w:lang w:val="es-ES"/>
+              </w:rPr>
+              <w:t xml:space="preserve"> # C2-C2</w:t>
+            </w:r>
+          </w:p>
+          <w:p>
+            <w:pPr>
+              <w:autoSpaceDE w:val="0"/>
+              <w:autoSpaceDN w:val="0"/>
+              <w:adjustRightInd w:val="0"/>
+              <w:rPr>
+                <w:rFonts w:ascii="Consolas" w:hAnsi="Consolas" w:cs="Courier New"/>
+                <w:sz w:val="16"/>
+                <w:szCs w:val="16"/>
+                <w:lang w:val="es-ES"/>
+              </w:rPr>
+            </w:pPr>
+            <w:r>
+              <w:rPr>
+                <w:rFonts w:ascii="Consolas" w:hAnsi="Consolas" w:cs="Courier New"/>
+                <w:sz w:val="16"/>
+                <w:szCs w:val="16"/>
+                <w:lang w:val="es-ES"/>
+              </w:rPr>
+              <w:t xml:space="preserve">5   </w:t>
             </w:r>
             <w:proofErr w:type="gramStart"/>
             <w:r>
@@ -16760,7 +16849,7 @@
                 <w:szCs w:val="16"/>
                 <w:lang w:val="es-ES"/>
               </w:rPr>
-              <w:t>3  3</w:t>
+              <w:t>3  4</w:t>
             </w:r>
             <w:proofErr w:type="gramEnd"/>
             <w:r>
@@ -16770,69 +16859,25 @@
                 <w:szCs w:val="16"/>
                 <w:lang w:val="es-ES"/>
               </w:rPr>
-              <w:t xml:space="preserve">  26  1.3502 v  # C2-C2</w:t>
-            </w:r>
-          </w:p>
-          <w:p>
-            <w:pPr>
-              <w:autoSpaceDE w:val="0"/>
-              <w:autoSpaceDN w:val="0"/>
-              <w:adjustRightInd w:val="0"/>
-              <w:rPr>
-                <w:rFonts w:ascii="Consolas" w:hAnsi="Consolas" w:cs="Courier New"/>
-                <w:sz w:val="16"/>
-                <w:szCs w:val="16"/>
-                <w:lang w:val="es-ES"/>
-              </w:rPr>
-            </w:pPr>
-            <w:r>
-              <w:rPr>
-                <w:rFonts w:ascii="Consolas" w:hAnsi="Consolas" w:cs="Courier New"/>
-                <w:sz w:val="16"/>
-                <w:szCs w:val="16"/>
-                <w:lang w:val="es-ES"/>
-              </w:rPr>
-              <w:t xml:space="preserve">5   </w:t>
-            </w:r>
-            <w:proofErr w:type="gramStart"/>
-            <w:r>
-              <w:rPr>
-                <w:rFonts w:ascii="Consolas" w:hAnsi="Consolas" w:cs="Courier New"/>
-                <w:sz w:val="16"/>
-                <w:szCs w:val="16"/>
-                <w:lang w:val="es-ES"/>
-              </w:rPr>
-              <w:t>3  4</w:t>
-            </w:r>
-            <w:proofErr w:type="gramEnd"/>
-            <w:r>
-              <w:rPr>
-                <w:rFonts w:ascii="Consolas" w:hAnsi="Consolas" w:cs="Courier New"/>
-                <w:sz w:val="16"/>
-                <w:szCs w:val="16"/>
-                <w:lang w:val="es-ES"/>
-              </w:rPr>
               <w:t xml:space="preserve">  .   1.3936 </w:t>
             </w:r>
-            <w:proofErr w:type="gramStart"/>
-            <w:r>
-              <w:rPr>
-                <w:rFonts w:ascii="Consolas" w:hAnsi="Consolas" w:cs="Courier New"/>
-                <w:sz w:val="16"/>
-                <w:szCs w:val="16"/>
-                <w:lang w:val="es-ES"/>
-              </w:rPr>
-              <w:t>v  #</w:t>
-            </w:r>
-            <w:proofErr w:type="gramEnd"/>
-            <w:r>
-              <w:rPr>
-                <w:rFonts w:ascii="Consolas" w:hAnsi="Consolas" w:cs="Courier New"/>
-                <w:sz w:val="16"/>
-                <w:szCs w:val="16"/>
-                <w:lang w:val="es-ES"/>
-              </w:rPr>
-              <w:t xml:space="preserve"> C2-C3</w:t>
+            <w:r>
+              <w:rPr>
+                <w:rFonts w:ascii="Consolas" w:hAnsi="Consolas" w:cs="Courier New"/>
+                <w:sz w:val="16"/>
+                <w:szCs w:val="16"/>
+                <w:lang w:val="es-ES"/>
+              </w:rPr>
+              <w:t>ar</w:t>
+            </w:r>
+            <w:r>
+              <w:rPr>
+                <w:rFonts w:ascii="Consolas" w:hAnsi="Consolas" w:cs="Courier New"/>
+                <w:sz w:val="16"/>
+                <w:szCs w:val="16"/>
+                <w:lang w:val="es-ES"/>
+              </w:rPr>
+              <w:t xml:space="preserve"> # C2-C3</w:t>
             </w:r>
           </w:p>
           <w:p>
@@ -17408,6 +17453,7 @@
                 <w:rFonts w:ascii="Consolas" w:hAnsi="Consolas" w:cs="Courier New"/>
                 <w:sz w:val="16"/>
                 <w:szCs w:val="16"/>
+                <w:lang w:val="es-ES"/>
               </w:rPr>
               <w:t xml:space="preserve">1   H1   1 </w:t>
             </w:r>
@@ -17417,6 +17463,7 @@
                 <w:rFonts w:ascii="Consolas" w:hAnsi="Consolas" w:cs="Courier New"/>
                 <w:sz w:val="16"/>
                 <w:szCs w:val="16"/>
+                <w:lang w:val="es-ES"/>
               </w:rPr>
               <w:t xml:space="preserve">  .</w:t>
             </w:r>
@@ -17426,6 +17473,7 @@
                 <w:rFonts w:ascii="Consolas" w:hAnsi="Consolas" w:cs="Courier New"/>
                 <w:sz w:val="16"/>
                 <w:szCs w:val="16"/>
+                <w:lang w:val="es-ES"/>
               </w:rPr>
               <w:t xml:space="preserve">   </w:t>
             </w:r>
@@ -18756,6 +18804,7 @@
                 <w:rFonts w:ascii="Consolas" w:hAnsi="Consolas" w:cs="Courier New"/>
                 <w:sz w:val="16"/>
                 <w:szCs w:val="16"/>
+                <w:lang w:val="es-ES"/>
               </w:rPr>
             </w:pPr>
             <w:proofErr w:type="gramStart"/>
@@ -18783,6 +18832,7 @@
                 <w:rFonts w:ascii="Consolas" w:hAnsi="Consolas" w:cs="Courier New"/>
                 <w:sz w:val="16"/>
                 <w:szCs w:val="16"/>
+                <w:lang w:val="es-ES"/>
               </w:rPr>
               <w:t>8   1</w:t>
             </w:r>
@@ -19434,6 +19484,7 @@
                 <w:rFonts w:ascii="Consolas" w:hAnsi="Consolas" w:cs="Courier New"/>
                 <w:sz w:val="16"/>
                 <w:szCs w:val="16"/>
+                <w:lang w:val="es-ES"/>
               </w:rPr>
             </w:pPr>
             <w:proofErr w:type="gramStart"/>
@@ -19461,6 +19512,7 @@
                 <w:rFonts w:ascii="Consolas" w:hAnsi="Consolas" w:cs="Courier New"/>
                 <w:sz w:val="16"/>
                 <w:szCs w:val="16"/>
+                <w:lang w:val="es-ES"/>
               </w:rPr>
               <w:t>1</w:t>
             </w:r>
@@ -19474,6 +19526,7 @@
                 <w:rFonts w:ascii="Consolas" w:hAnsi="Consolas" w:cs="Courier New"/>
                 <w:sz w:val="16"/>
                 <w:szCs w:val="16"/>
+                <w:lang w:val="es-ES"/>
               </w:rPr>
             </w:pPr>
           </w:p>
@@ -22323,15 +22376,28 @@
                 <w:rFonts w:ascii="Consolas" w:hAnsi="Consolas" w:cs="Courier New"/>
                 <w:sz w:val="16"/>
                 <w:szCs w:val="16"/>
-              </w:rPr>
-            </w:pPr>
-            <w:r>
-              <w:rPr>
-                <w:rFonts w:ascii="Consolas" w:hAnsi="Consolas" w:cs="Courier New"/>
-                <w:sz w:val="16"/>
-                <w:szCs w:val="16"/>
-              </w:rPr>
-              <w:t>loop_</w:t>
+                <w:lang w:val="es-ES"/>
+              </w:rPr>
+            </w:pPr>
+            <w:proofErr w:type="spellStart"/>
+            <w:r>
+              <w:rPr>
+                <w:rFonts w:ascii="Consolas" w:hAnsi="Consolas" w:cs="Courier New"/>
+                <w:sz w:val="16"/>
+                <w:szCs w:val="16"/>
+                <w:lang w:val="es-ES"/>
+              </w:rPr>
+              <w:t>loop</w:t>
+            </w:r>
+            <w:proofErr w:type="spellEnd"/>
+            <w:r>
+              <w:rPr>
+                <w:rFonts w:ascii="Consolas" w:hAnsi="Consolas" w:cs="Courier New"/>
+                <w:sz w:val="16"/>
+                <w:szCs w:val="16"/>
+                <w:lang w:val="es-ES"/>
+              </w:rPr>
+              <w:t>_</w:t>
             </w:r>
           </w:p>
           <w:p>
@@ -25460,14 +25526,7 @@
             <w:noProof/>
             <w:lang w:val="ru-RU"/>
           </w:rPr>
-          <w:t>1</w:t>
-        </w:r>
-        <w:r>
-          <w:rPr>
-            <w:noProof/>
-            <w:lang w:val="ru-RU"/>
-          </w:rPr>
-          <w:t>1</w:t>
+          <w:t>11</w:t>
         </w:r>
         <w:r>
           <w:fldChar w:fldCharType="end"/>
@@ -26438,6 +26497,7 @@
     <w:lsdException w:name="HTML Sample" w:semiHidden="1" w:unhideWhenUsed="1"/>
     <w:lsdException w:name="HTML Typewriter" w:semiHidden="1" w:unhideWhenUsed="1"/>
     <w:lsdException w:name="HTML Variable" w:semiHidden="1" w:unhideWhenUsed="1"/>
+    <w:lsdException w:name="Normal Table" w:semiHidden="1" w:unhideWhenUsed="1"/>
     <w:lsdException w:name="annotation subject" w:semiHidden="1" w:unhideWhenUsed="1"/>
     <w:lsdException w:name="No List" w:semiHidden="1" w:unhideWhenUsed="1"/>
     <w:lsdException w:name="Outline List 1" w:semiHidden="1" w:unhideWhenUsed="1"/>
@@ -26480,8 +26540,11 @@
     <w:lsdException w:name="Table Contemporary" w:semiHidden="1" w:unhideWhenUsed="1"/>
     <w:lsdException w:name="Table Elegant" w:semiHidden="1" w:unhideWhenUsed="1"/>
     <w:lsdException w:name="Table Professional" w:semiHidden="1" w:unhideWhenUsed="1"/>
+    <w:lsdException w:name="Table Subtle 1" w:semiHidden="1" w:unhideWhenUsed="1"/>
     <w:lsdException w:name="Table Subtle 2" w:semiHidden="1" w:unhideWhenUsed="1"/>
     <w:lsdException w:name="Table Web 1" w:semiHidden="1" w:unhideWhenUsed="1"/>
+    <w:lsdException w:name="Table Web 2" w:semiHidden="1" w:unhideWhenUsed="1"/>
+    <w:lsdException w:name="Table Web 3" w:semiHidden="1" w:unhideWhenUsed="1"/>
     <w:lsdException w:name="Balloon Text" w:semiHidden="1" w:unhideWhenUsed="1"/>
     <w:lsdException w:name="Table Grid" w:uiPriority="39"/>
     <w:lsdException w:name="Table Theme" w:semiHidden="1" w:unhideWhenUsed="1"/>
@@ -27419,28 +27482,28 @@
 </file>
 
 <file path=customXml/item1.xml><?xml version="1.0" encoding="utf-8"?>
-<b:Sources xmlns:b="http://schemas.openxmlformats.org/officeDocument/2006/bibliography" xmlns="http://schemas.openxmlformats.org/officeDocument/2006/bibliography" SelectedStyle="\APASixthEditionOfficeOnline.xsl" StyleName="APA" Version="6"/>
-</file>
-
-<file path=customXml/item2.xml><?xml version="1.0" encoding="utf-8"?>
 <go:gDocsCustomXmlDataStorage xmlns:go="http://customooxmlschemas.google.com/" xmlns:r="http://schemas.openxmlformats.org/officeDocument/2006/relationships">
   <go:docsCustomData xmlns:go="http://customooxmlschemas.google.com/" roundtripDataSignature="AMtx7mhldGfiCmid5Cr0sGBUSL726JHFLg==">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</go:docsCustomData>
 </go:gDocsCustomXmlDataStorage>
 </file>
 
-<file path=customXml/itemProps1.xml><?xml version="1.0" encoding="utf-8"?>
-<ds:datastoreItem xmlns:ds="http://schemas.openxmlformats.org/officeDocument/2006/customXml" ds:itemID="{650A054C-8D34-4E5F-B508-9BE12DBFACE1}">
-  <ds:schemaRefs>
-    <ds:schemaRef ds:uri="http://schemas.openxmlformats.org/officeDocument/2006/bibliography"/>
-  </ds:schemaRefs>
-</ds:datastoreItem>
+<file path=customXml/item2.xml><?xml version="1.0" encoding="utf-8"?>
+<b:Sources xmlns:b="http://schemas.openxmlformats.org/officeDocument/2006/bibliography" xmlns="http://schemas.openxmlformats.org/officeDocument/2006/bibliography" SelectedStyle="\APASixthEditionOfficeOnline.xsl" StyleName="APA" Version="6"/>
 </file>
 
-<file path=customXml/itemProps2.xml><?xml version="1.0" encoding="utf-8"?>
+<file path=customXml/itemProps1.xml><?xml version="1.0" encoding="utf-8"?>
 <ds:datastoreItem xmlns:ds="http://schemas.openxmlformats.org/officeDocument/2006/customXml" ds:itemID="{11111111-1234-1234-1234-123412341234}">
   <ds:schemaRefs>
     <ds:schemaRef ds:uri="http://customooxmlschemas.google.com/"/>
     <ds:schemaRef ds:uri="http://schemas.openxmlformats.org/officeDocument/2006/relationships"/>
   </ds:schemaRefs>
 </ds:datastoreItem>
+</file>
+
+<file path=customXml/itemProps2.xml><?xml version="1.0" encoding="utf-8"?>
+<ds:datastoreItem xmlns:ds="http://schemas.openxmlformats.org/officeDocument/2006/customXml" ds:itemID="{650A054C-8D34-4E5F-B508-9BE12DBFACE1}">
+  <ds:schemaRefs>
+    <ds:schemaRef ds:uri="http://schemas.openxmlformats.org/officeDocument/2006/bibliography"/>
+  </ds:schemaRefs>
+</ds:datastoreItem>
 </file>
</xml_diff>